<commit_message>
modified:   learningGit.docx 	new file:   learningGit.pdf
</commit_message>
<xml_diff>
--- a/learningGit.docx
+++ b/learningGit.docx
@@ -1509,9 +1509,6 @@
     <w:p>
       <w:pPr>
         <w:mirrorIndents/>
-        <w:rPr>
-          <w:rFonts w:hint="eastAsia"/>
-        </w:rPr>
       </w:pPr>
     </w:p>
     <w:p>
@@ -1857,9 +1854,6 @@
     <w:p>
       <w:pPr>
         <w:mirrorIndents/>
-        <w:rPr>
-          <w:rFonts w:hint="eastAsia"/>
-        </w:rPr>
       </w:pPr>
     </w:p>
     <w:p>
@@ -3398,10 +3392,17 @@
       <w:r>
         <w:tab/>
       </w:r>
-      <w:r>
-        <w:rPr>
-          <w:rFonts w:hint="eastAsia"/>
-        </w:rPr>
+    </w:p>
+    <w:p>
+      <w:pPr>
+        <w:ind w:firstLineChars="200" w:firstLine="420"/>
+        <w:mirrorIndents/>
+      </w:pPr>
+      <w:r>
+        <w:rPr>
+          <w:rFonts w:hint="eastAsia"/>
+        </w:rPr>
+        <w:lastRenderedPageBreak/>
         <w:t>参数-p</w:t>
       </w:r>
       <w:r>
@@ -3416,14 +3417,13 @@
     </w:p>
     <w:p>
       <w:pPr>
-        <w:ind w:left="420" w:firstLine="420"/>
-        <w:mirrorIndents/>
-      </w:pPr>
-      <w:r>
-        <w:rPr>
-          <w:rFonts w:hint="eastAsia"/>
-        </w:rPr>
-        <w:lastRenderedPageBreak/>
+        <w:ind w:left="1050" w:firstLineChars="400" w:firstLine="840"/>
+        <w:mirrorIndents/>
+      </w:pPr>
+      <w:r>
+        <w:rPr>
+          <w:rFonts w:hint="eastAsia"/>
+        </w:rPr>
         <w:t>g</w:t>
       </w:r>
       <w:r>
@@ -3750,6 +3750,14 @@
       <w:pPr>
         <w:mirrorIndents/>
         <w:rPr>
+          <w:rFonts w:hint="eastAsia"/>
+        </w:rPr>
+      </w:pPr>
+    </w:p>
+    <w:p>
+      <w:pPr>
+        <w:mirrorIndents/>
+        <w:rPr>
           <w:b/>
         </w:rPr>
       </w:pPr>
@@ -3787,9 +3795,6 @@
     <w:p>
       <w:pPr>
         <w:mirrorIndents/>
-        <w:rPr>
-          <w:rFonts w:hint="eastAsia"/>
-        </w:rPr>
       </w:pPr>
     </w:p>
     <w:p>
@@ -4495,25 +4500,12 @@
       <w:pPr>
         <w:ind w:left="2730" w:hangingChars="1300" w:hanging="2730"/>
         <w:mirrorIndents/>
-      </w:pPr>
-    </w:p>
-    <w:p>
-      <w:pPr>
-        <w:ind w:left="2730" w:hangingChars="1300" w:hanging="2730"/>
-        <w:mirrorIndents/>
-        <w:rPr>
-          <w:rFonts w:hint="eastAsia"/>
-        </w:rPr>
-      </w:pPr>
-    </w:p>
-    <w:p>
-      <w:pPr>
-        <w:ind w:left="2730" w:hangingChars="1300" w:hanging="2730"/>
-        <w:mirrorIndents/>
         <w:rPr>
           <w:b/>
         </w:rPr>
       </w:pPr>
+      <w:bookmarkStart w:id="1" w:name="_GoBack"/>
+      <w:bookmarkEnd w:id="1"/>
       <w:r>
         <w:rPr>
           <w:rFonts w:hint="eastAsia"/>
@@ -6789,7 +6781,6 @@
           <w:b/>
         </w:rPr>
       </w:pPr>
-      <w:bookmarkStart w:id="1" w:name="_GoBack"/>
       <w:r>
         <w:rPr>
           <w:rFonts w:hint="eastAsia"/>
@@ -6798,7 +6789,6 @@
         <w:t>创建标签</w:t>
       </w:r>
     </w:p>
-    <w:bookmarkEnd w:id="1"/>
     <w:p>
       <w:pPr>
         <w:mirrorIndents/>
@@ -7939,7 +7929,7 @@
 </file>
 
 <file path=customXml/itemProps1.xml><?xml version="1.0" encoding="utf-8"?>
-<ds:datastoreItem xmlns:ds="http://schemas.openxmlformats.org/officeDocument/2006/customXml" ds:itemID="{3DA8F322-D8A8-41E5-A975-E6604D16F591}">
+<ds:datastoreItem xmlns:ds="http://schemas.openxmlformats.org/officeDocument/2006/customXml" ds:itemID="{887223C9-6852-4A99-8BDF-9D8CC869C7E5}">
   <ds:schemaRefs>
     <ds:schemaRef ds:uri="http://schemas.openxmlformats.org/officeDocument/2006/bibliography"/>
   </ds:schemaRefs>

</xml_diff>